<commit_message>
[Update & ADD] handout 5 - Projects
Added handout 5 pdf and updated the wordfile to a more current state
</commit_message>
<xml_diff>
--- a/Hand-outs/Versiebeheer handout 5 - Projects en issues.docx
+++ b/Hand-outs/Versiebeheer handout 5 - Projects en issues.docx
@@ -4,7 +4,7 @@
   <w:body>
     <w:p>
       <w:pPr>
-        <w:pStyle w:val="Title"/>
+        <w:pStyle w:val="Titel"/>
         <w:rPr>
           <w:lang w:val="nl-NL"/>
         </w:rPr>
@@ -81,7 +81,7 @@
     </w:p>
     <w:p>
       <w:pPr>
-        <w:pStyle w:val="ListParagraph"/>
+        <w:pStyle w:val="Lijstalinea"/>
         <w:numPr>
           <w:ilvl w:val="0"/>
           <w:numId w:val="2"/>
@@ -99,7 +99,7 @@
     </w:p>
     <w:p>
       <w:pPr>
-        <w:pStyle w:val="ListParagraph"/>
+        <w:pStyle w:val="Lijstalinea"/>
         <w:numPr>
           <w:ilvl w:val="0"/>
           <w:numId w:val="2"/>
@@ -111,7 +111,7 @@
     </w:p>
     <w:p>
       <w:pPr>
-        <w:pStyle w:val="ListParagraph"/>
+        <w:pStyle w:val="Lijstalinea"/>
         <w:numPr>
           <w:ilvl w:val="0"/>
           <w:numId w:val="1"/>
@@ -185,7 +185,7 @@
       <w:sdtContent>
         <w:p>
           <w:pPr>
-            <w:pStyle w:val="TOCHeading"/>
+            <w:pStyle w:val="Kopvaninhoudsopgave"/>
             <w:rPr>
               <w:lang w:val="nl-NL"/>
             </w:rPr>
@@ -199,7 +199,7 @@
         </w:p>
         <w:p>
           <w:pPr>
-            <w:pStyle w:val="TOC1"/>
+            <w:pStyle w:val="Inhopg1"/>
             <w:tabs>
               <w:tab w:val="right" w:leader="dot" w:pos="9016"/>
             </w:tabs>
@@ -281,7 +281,7 @@
         </w:p>
         <w:p>
           <w:pPr>
-            <w:pStyle w:val="TOC1"/>
+            <w:pStyle w:val="Inhopg1"/>
             <w:tabs>
               <w:tab w:val="right" w:leader="dot" w:pos="9016"/>
             </w:tabs>
@@ -354,7 +354,7 @@
         </w:p>
         <w:p>
           <w:pPr>
-            <w:pStyle w:val="TOC1"/>
+            <w:pStyle w:val="Inhopg1"/>
             <w:tabs>
               <w:tab w:val="right" w:leader="dot" w:pos="9016"/>
             </w:tabs>
@@ -427,7 +427,7 @@
         </w:p>
         <w:p>
           <w:pPr>
-            <w:pStyle w:val="TOC1"/>
+            <w:pStyle w:val="Inhopg1"/>
             <w:tabs>
               <w:tab w:val="right" w:leader="dot" w:pos="9016"/>
             </w:tabs>
@@ -500,7 +500,7 @@
         </w:p>
         <w:p>
           <w:pPr>
-            <w:pStyle w:val="TOC1"/>
+            <w:pStyle w:val="Inhopg1"/>
             <w:tabs>
               <w:tab w:val="right" w:leader="dot" w:pos="9016"/>
             </w:tabs>
@@ -573,7 +573,7 @@
         </w:p>
         <w:p>
           <w:pPr>
-            <w:pStyle w:val="TOC1"/>
+            <w:pStyle w:val="Inhopg1"/>
             <w:tabs>
               <w:tab w:val="right" w:leader="dot" w:pos="9016"/>
             </w:tabs>
@@ -646,7 +646,7 @@
         </w:p>
         <w:p>
           <w:pPr>
-            <w:pStyle w:val="TOC1"/>
+            <w:pStyle w:val="Inhopg1"/>
             <w:tabs>
               <w:tab w:val="right" w:leader="dot" w:pos="9016"/>
             </w:tabs>
@@ -719,7 +719,7 @@
         </w:p>
         <w:p>
           <w:pPr>
-            <w:pStyle w:val="TOC1"/>
+            <w:pStyle w:val="Inhopg1"/>
             <w:tabs>
               <w:tab w:val="right" w:leader="dot" w:pos="9016"/>
             </w:tabs>
@@ -814,7 +814,7 @@
     </w:p>
     <w:p>
       <w:pPr>
-        <w:pStyle w:val="Heading1"/>
+        <w:pStyle w:val="Kop1"/>
         <w:rPr>
           <w:lang w:val="nl-NL"/>
         </w:rPr>
@@ -1001,7 +1001,7 @@
           <w:lang w:val="nl-NL"/>
         </w:rPr>
         <w:drawing>
-          <wp:anchor distT="0" distB="0" distL="114300" distR="114300" simplePos="0" relativeHeight="251649024" behindDoc="0" locked="0" layoutInCell="1" allowOverlap="1" wp14:anchorId="70675FCB" wp14:editId="0668F99D">
+          <wp:anchor distT="0" distB="0" distL="114300" distR="114300" simplePos="0" relativeHeight="251643904" behindDoc="0" locked="0" layoutInCell="1" allowOverlap="1" wp14:anchorId="70675FCB" wp14:editId="1DF4BF2F">
             <wp:simplePos x="0" y="0"/>
             <wp:positionH relativeFrom="column">
               <wp:posOffset>1913000</wp:posOffset>
@@ -1445,7 +1445,7 @@
     </w:p>
     <w:p>
       <w:pPr>
-        <w:pStyle w:val="ListParagraph"/>
+        <w:pStyle w:val="Lijstalinea"/>
         <w:numPr>
           <w:ilvl w:val="0"/>
           <w:numId w:val="1"/>
@@ -1531,7 +1531,7 @@
     </w:p>
     <w:p>
       <w:pPr>
-        <w:pStyle w:val="ListParagraph"/>
+        <w:pStyle w:val="Lijstalinea"/>
         <w:numPr>
           <w:ilvl w:val="0"/>
           <w:numId w:val="1"/>
@@ -1549,7 +1549,7 @@
     </w:p>
     <w:p>
       <w:pPr>
-        <w:pStyle w:val="ListParagraph"/>
+        <w:pStyle w:val="Lijstalinea"/>
         <w:numPr>
           <w:ilvl w:val="0"/>
           <w:numId w:val="1"/>
@@ -1582,7 +1582,7 @@
     </w:p>
     <w:p>
       <w:pPr>
-        <w:pStyle w:val="ListParagraph"/>
+        <w:pStyle w:val="Lijstalinea"/>
         <w:numPr>
           <w:ilvl w:val="0"/>
           <w:numId w:val="1"/>
@@ -1600,7 +1600,7 @@
     </w:p>
     <w:p>
       <w:pPr>
-        <w:pStyle w:val="ListParagraph"/>
+        <w:pStyle w:val="Lijstalinea"/>
         <w:numPr>
           <w:ilvl w:val="0"/>
           <w:numId w:val="1"/>
@@ -1866,7 +1866,7 @@
     </w:p>
     <w:p>
       <w:pPr>
-        <w:pStyle w:val="Heading1"/>
+        <w:pStyle w:val="Kop1"/>
         <w:rPr>
           <w:lang w:val="nl-NL"/>
         </w:rPr>
@@ -2269,7 +2269,7 @@
     </w:p>
     <w:p>
       <w:pPr>
-        <w:pStyle w:val="Heading1"/>
+        <w:pStyle w:val="Kop1"/>
         <w:rPr>
           <w:lang w:val="nl-NL"/>
         </w:rPr>
@@ -2413,7 +2413,7 @@
           <w:lang w:val="nl-NL"/>
         </w:rPr>
         <w:drawing>
-          <wp:anchor distT="0" distB="0" distL="114300" distR="114300" simplePos="0" relativeHeight="251657216" behindDoc="0" locked="0" layoutInCell="1" allowOverlap="1" wp14:anchorId="1F1272D9" wp14:editId="29C85B72">
+          <wp:anchor distT="0" distB="0" distL="114300" distR="114300" simplePos="0" relativeHeight="251648000" behindDoc="0" locked="0" layoutInCell="1" allowOverlap="1" wp14:anchorId="1F1272D9" wp14:editId="21BAFFD1">
             <wp:simplePos x="0" y="0"/>
             <wp:positionH relativeFrom="column">
               <wp:posOffset>3762148</wp:posOffset>
@@ -2521,7 +2521,7 @@
           <w:lang w:val="nl-NL"/>
         </w:rPr>
         <w:drawing>
-          <wp:anchor distT="0" distB="0" distL="114300" distR="114300" simplePos="0" relativeHeight="251659264" behindDoc="0" locked="0" layoutInCell="1" allowOverlap="1" wp14:anchorId="13EFD6E9" wp14:editId="665F6D21">
+          <wp:anchor distT="0" distB="0" distL="114300" distR="114300" simplePos="0" relativeHeight="251649024" behindDoc="0" locked="0" layoutInCell="1" allowOverlap="1" wp14:anchorId="13EFD6E9" wp14:editId="665F6D21">
             <wp:simplePos x="0" y="0"/>
             <wp:positionH relativeFrom="column">
               <wp:posOffset>1174</wp:posOffset>
@@ -2618,7 +2618,7 @@
           <w:lang w:val="nl-NL"/>
         </w:rPr>
         <w:drawing>
-          <wp:anchor distT="0" distB="0" distL="114300" distR="114300" simplePos="0" relativeHeight="251661312" behindDoc="0" locked="0" layoutInCell="1" allowOverlap="1" wp14:anchorId="38DF9F85" wp14:editId="75EA7A8E">
+          <wp:anchor distT="0" distB="0" distL="114300" distR="114300" simplePos="0" relativeHeight="251650048" behindDoc="0" locked="0" layoutInCell="1" allowOverlap="1" wp14:anchorId="38DF9F85" wp14:editId="75EA7A8E">
             <wp:simplePos x="0" y="0"/>
             <wp:positionH relativeFrom="column">
               <wp:posOffset>-3560289</wp:posOffset>
@@ -2737,7 +2737,7 @@
           <w:lang w:val="nl-NL"/>
         </w:rPr>
         <w:drawing>
-          <wp:anchor distT="0" distB="0" distL="114300" distR="114300" simplePos="0" relativeHeight="251663360" behindDoc="0" locked="0" layoutInCell="1" allowOverlap="1" wp14:anchorId="316B9B26" wp14:editId="3F6C852F">
+          <wp:anchor distT="0" distB="0" distL="114300" distR="114300" simplePos="0" relativeHeight="251651072" behindDoc="0" locked="0" layoutInCell="1" allowOverlap="1" wp14:anchorId="316B9B26" wp14:editId="3F6C852F">
             <wp:simplePos x="0" y="0"/>
             <wp:positionH relativeFrom="column">
               <wp:posOffset>2622431</wp:posOffset>
@@ -2812,7 +2812,7 @@
           <w:lang w:val="nl-NL"/>
         </w:rPr>
         <w:drawing>
-          <wp:anchor distT="0" distB="0" distL="114300" distR="114300" simplePos="0" relativeHeight="251665408" behindDoc="0" locked="0" layoutInCell="1" allowOverlap="1" wp14:anchorId="65D75D72" wp14:editId="413E2F9F">
+          <wp:anchor distT="0" distB="0" distL="114300" distR="114300" simplePos="0" relativeHeight="251652096" behindDoc="0" locked="0" layoutInCell="1" allowOverlap="1" wp14:anchorId="65D75D72" wp14:editId="413E2F9F">
             <wp:simplePos x="0" y="0"/>
             <wp:positionH relativeFrom="column">
               <wp:posOffset>-318878</wp:posOffset>
@@ -3008,7 +3008,7 @@
           <w:lang w:val="nl-NL"/>
         </w:rPr>
         <w:drawing>
-          <wp:anchor distT="0" distB="0" distL="114300" distR="114300" simplePos="0" relativeHeight="251667456" behindDoc="0" locked="0" layoutInCell="1" allowOverlap="1" wp14:anchorId="6A2491A9" wp14:editId="741A2347">
+          <wp:anchor distT="0" distB="0" distL="114300" distR="114300" simplePos="0" relativeHeight="251653120" behindDoc="0" locked="0" layoutInCell="1" allowOverlap="1" wp14:anchorId="6A2491A9" wp14:editId="10F4FDD8">
             <wp:simplePos x="0" y="0"/>
             <wp:positionH relativeFrom="column">
               <wp:posOffset>601154</wp:posOffset>
@@ -3219,7 +3219,7 @@
     </w:p>
     <w:p>
       <w:pPr>
-        <w:pStyle w:val="Heading1"/>
+        <w:pStyle w:val="Kop1"/>
         <w:rPr>
           <w:lang w:val="nl-NL"/>
         </w:rPr>
@@ -3825,7 +3825,7 @@
     </w:p>
     <w:p>
       <w:pPr>
-        <w:pStyle w:val="Heading1"/>
+        <w:pStyle w:val="Kop1"/>
         <w:rPr>
           <w:lang w:val="nl-NL"/>
         </w:rPr>
@@ -4249,7 +4249,7 @@
           <w:lang w:val="nl-NL"/>
         </w:rPr>
         <w:drawing>
-          <wp:anchor distT="0" distB="0" distL="114300" distR="114300" simplePos="0" relativeHeight="251651072" behindDoc="0" locked="0" layoutInCell="1" allowOverlap="1" wp14:anchorId="5F48F2B8" wp14:editId="087C34E2">
+          <wp:anchor distT="0" distB="0" distL="114300" distR="114300" simplePos="0" relativeHeight="251644928" behindDoc="0" locked="0" layoutInCell="1" allowOverlap="1" wp14:anchorId="5F48F2B8" wp14:editId="087C34E2">
             <wp:simplePos x="0" y="0"/>
             <wp:positionH relativeFrom="column">
               <wp:posOffset>4162221</wp:posOffset>
@@ -4350,7 +4350,7 @@
           <w:lang w:val="nl-NL"/>
         </w:rPr>
         <w:drawing>
-          <wp:anchor distT="0" distB="0" distL="114300" distR="114300" simplePos="0" relativeHeight="251653120" behindDoc="0" locked="0" layoutInCell="1" allowOverlap="1" wp14:anchorId="220BA5D9" wp14:editId="20056BD7">
+          <wp:anchor distT="0" distB="0" distL="114300" distR="114300" simplePos="0" relativeHeight="251645952" behindDoc="0" locked="0" layoutInCell="1" allowOverlap="1" wp14:anchorId="220BA5D9" wp14:editId="20056BD7">
             <wp:simplePos x="0" y="0"/>
             <wp:positionH relativeFrom="column">
               <wp:posOffset>-535305</wp:posOffset>
@@ -4461,7 +4461,7 @@
           <w:lang w:val="nl-NL"/>
         </w:rPr>
         <w:drawing>
-          <wp:anchor distT="0" distB="0" distL="114300" distR="114300" simplePos="0" relativeHeight="251655168" behindDoc="0" locked="0" layoutInCell="1" allowOverlap="1" wp14:anchorId="0E981AD6" wp14:editId="0B06D141">
+          <wp:anchor distT="0" distB="0" distL="114300" distR="114300" simplePos="0" relativeHeight="251646976" behindDoc="0" locked="0" layoutInCell="1" allowOverlap="1" wp14:anchorId="0E981AD6" wp14:editId="0B06D141">
             <wp:simplePos x="0" y="0"/>
             <wp:positionH relativeFrom="column">
               <wp:posOffset>1148715</wp:posOffset>
@@ -4843,7 +4843,7 @@
     </w:p>
     <w:p>
       <w:pPr>
-        <w:pStyle w:val="Heading1"/>
+        <w:pStyle w:val="Kop1"/>
         <w:rPr>
           <w:lang w:val="nl-NL"/>
         </w:rPr>
@@ -4854,7 +4854,19 @@
           <w:lang w:val="nl-NL"/>
         </w:rPr>
         <w:lastRenderedPageBreak/>
-        <w:t>Opdracht 6: Eindopdracht project maken</w:t>
+        <w:t xml:space="preserve">Opdracht 6: </w:t>
+      </w:r>
+      <w:r>
+        <w:rPr>
+          <w:lang w:val="nl-NL"/>
+        </w:rPr>
+        <w:t>Groeps</w:t>
+      </w:r>
+      <w:r>
+        <w:rPr>
+          <w:lang w:val="nl-NL"/>
+        </w:rPr>
+        <w:t>opdracht project maken</w:t>
       </w:r>
       <w:bookmarkEnd w:id="6"/>
     </w:p>
@@ -4868,53 +4880,99 @@
         <w:rPr>
           <w:lang w:val="nl-NL"/>
         </w:rPr>
-        <w:t xml:space="preserve">Voor de eindopdracht moet er in jullie groepsproject van </w:t>
+        <w:t xml:space="preserve">Voor de </w:t>
+      </w:r>
+      <w:r>
+        <w:rPr>
+          <w:lang w:val="nl-NL"/>
+        </w:rPr>
+        <w:t>groepsopdracht</w:t>
+      </w:r>
+      <w:r>
+        <w:rPr>
+          <w:lang w:val="nl-NL"/>
+        </w:rPr>
+        <w:t xml:space="preserve"> moet er </w:t>
+      </w:r>
+      <w:r>
+        <w:rPr>
+          <w:lang w:val="nl-NL"/>
+        </w:rPr>
+        <w:t xml:space="preserve">een </w:t>
+      </w:r>
+      <w:r>
+        <w:rPr>
+          <w:lang w:val="nl-NL"/>
+        </w:rPr>
+        <w:t xml:space="preserve">groepsproject </w:t>
+      </w:r>
+      <w:r>
+        <w:rPr>
+          <w:lang w:val="nl-NL"/>
+        </w:rPr>
+        <w:t xml:space="preserve">in jullie </w:t>
+      </w:r>
+      <w:r>
+        <w:rPr>
+          <w:lang w:val="nl-NL"/>
+        </w:rPr>
+        <w:t>GitHub</w:t>
+      </w:r>
+      <w:r>
+        <w:rPr>
+          <w:lang w:val="nl-NL"/>
+        </w:rPr>
+        <w:t xml:space="preserve"> repository zitten</w:t>
+      </w:r>
+      <w:r>
+        <w:rPr>
+          <w:lang w:val="nl-NL"/>
+        </w:rPr>
+        <w:t xml:space="preserve">. Dit hoeft niet een complex project te zijn maar wel een die een deel van het </w:t>
+      </w:r>
+      <w:r>
+        <w:rPr>
+          <w:lang w:val="nl-NL"/>
+        </w:rPr>
+        <w:t>proces</w:t>
+      </w:r>
+      <w:r>
+        <w:rPr>
+          <w:lang w:val="nl-NL"/>
+        </w:rPr>
+        <w:t xml:space="preserve"> ondersteund. Dit kan een </w:t>
       </w:r>
       <w:proofErr w:type="spellStart"/>
       <w:r>
         <w:rPr>
           <w:lang w:val="nl-NL"/>
         </w:rPr>
-        <w:t>pygame</w:t>
+        <w:t>kanban</w:t>
       </w:r>
       <w:proofErr w:type="spellEnd"/>
       <w:r>
         <w:rPr>
           <w:lang w:val="nl-NL"/>
         </w:rPr>
-        <w:t xml:space="preserve"> een project zitten. Dit hoeft niet een complex project te zijn maar wel een die een deel van het </w:t>
-      </w:r>
-      <w:r>
-        <w:rPr>
-          <w:lang w:val="nl-NL"/>
-        </w:rPr>
-        <w:t>proces</w:t>
-      </w:r>
-      <w:r>
-        <w:rPr>
-          <w:lang w:val="nl-NL"/>
-        </w:rPr>
-        <w:t xml:space="preserve"> ondersteund. Dit kan een </w:t>
-      </w:r>
-      <w:proofErr w:type="spellStart"/>
-      <w:r>
-        <w:rPr>
-          <w:lang w:val="nl-NL"/>
-        </w:rPr>
-        <w:t>kanban</w:t>
-      </w:r>
-      <w:proofErr w:type="spellEnd"/>
-      <w:r>
-        <w:rPr>
-          <w:lang w:val="nl-NL"/>
-        </w:rPr>
         <w:t xml:space="preserve"> zijn maar kan ook een takenoverzicht zijn of een overzicht van wie waar mee bezig is</w:t>
       </w:r>
       <w:r>
         <w:rPr>
           <w:lang w:val="nl-NL"/>
         </w:rPr>
-        <w:t>, van alles mag zolang er over na is nuttig is voor het project en de groep het er mee eens is.</w:t>
+        <w:t>, van alles mag zolang er over na</w:t>
+      </w:r>
+      <w:r>
+        <w:rPr>
+          <w:lang w:val="nl-NL"/>
+        </w:rPr>
+        <w:t xml:space="preserve"> gedacht en </w:t>
+      </w:r>
+      <w:r>
+        <w:rPr>
+          <w:lang w:val="nl-NL"/>
+        </w:rPr>
+        <w:t>nuttig is voor het project.</w:t>
       </w:r>
       <w:r>
         <w:rPr>
@@ -4938,13 +4996,37 @@
         <w:rPr>
           <w:lang w:val="nl-NL"/>
         </w:rPr>
-        <w:t xml:space="preserve"> met je groepje welke projecttemplates </w:t>
-      </w:r>
-      <w:r>
-        <w:rPr>
-          <w:lang w:val="nl-NL"/>
-        </w:rPr>
-        <w:t xml:space="preserve">als je er een gaat gebruiken </w:t>
+        <w:t xml:space="preserve"> met je groepje welke projecttemplates</w:t>
+      </w:r>
+      <w:r>
+        <w:rPr>
+          <w:lang w:val="nl-NL"/>
+        </w:rPr>
+        <w:t>,</w:t>
+      </w:r>
+      <w:r>
+        <w:rPr>
+          <w:lang w:val="nl-NL"/>
+        </w:rPr>
+        <w:t xml:space="preserve"> </w:t>
+      </w:r>
+      <w:r>
+        <w:rPr>
+          <w:lang w:val="nl-NL"/>
+        </w:rPr>
+        <w:t>als je er een gaat gebruiken</w:t>
+      </w:r>
+      <w:r>
+        <w:rPr>
+          <w:lang w:val="nl-NL"/>
+        </w:rPr>
+        <w:t>,</w:t>
+      </w:r>
+      <w:r>
+        <w:rPr>
+          <w:lang w:val="nl-NL"/>
+        </w:rPr>
+        <w:t xml:space="preserve"> </w:t>
       </w:r>
       <w:r>
         <w:rPr>
@@ -4968,7 +5050,7 @@
     </w:p>
     <w:p>
       <w:pPr>
-        <w:pStyle w:val="ListParagraph"/>
+        <w:pStyle w:val="Lijstalinea"/>
         <w:numPr>
           <w:ilvl w:val="0"/>
           <w:numId w:val="1"/>
@@ -5006,33 +5088,19 @@
         <w:rPr>
           <w:lang w:val="nl-NL"/>
         </w:rPr>
-        <w:t>pygame</w:t>
+        <w:t>groeps</w:t>
+      </w:r>
+      <w:r>
+        <w:rPr>
+          <w:lang w:val="nl-NL"/>
+        </w:rPr>
+        <w:t>repo</w:t>
       </w:r>
       <w:proofErr w:type="spellEnd"/>
-      <w:r>
-        <w:rPr>
-          <w:lang w:val="nl-NL"/>
-        </w:rPr>
-        <w:t xml:space="preserve"> </w:t>
-      </w:r>
-      <w:proofErr w:type="spellStart"/>
-      <w:r>
-        <w:rPr>
-          <w:lang w:val="nl-NL"/>
-        </w:rPr>
-        <w:t>groeps</w:t>
-      </w:r>
-      <w:r>
-        <w:rPr>
-          <w:lang w:val="nl-NL"/>
-        </w:rPr>
-        <w:t>repo</w:t>
-      </w:r>
-      <w:proofErr w:type="spellEnd"/>
-    </w:p>
-    <w:p>
-      <w:pPr>
-        <w:pStyle w:val="ListParagraph"/>
+    </w:p>
+    <w:p>
+      <w:pPr>
+        <w:pStyle w:val="Lijstalinea"/>
         <w:numPr>
           <w:ilvl w:val="0"/>
           <w:numId w:val="1"/>
@@ -5050,7 +5118,7 @@
     </w:p>
     <w:p>
       <w:pPr>
-        <w:pStyle w:val="ListParagraph"/>
+        <w:pStyle w:val="Lijstalinea"/>
         <w:numPr>
           <w:ilvl w:val="0"/>
           <w:numId w:val="1"/>
@@ -5065,10 +5133,16 @@
         </w:rPr>
         <w:t>Zorg ervoor dat ieder groepslid minstens schrijfrechten heeft</w:t>
       </w:r>
-    </w:p>
-    <w:p>
-      <w:pPr>
-        <w:pStyle w:val="ListParagraph"/>
+      <w:r>
+        <w:rPr>
+          <w:lang w:val="nl-NL"/>
+        </w:rPr>
+        <w:t>.</w:t>
+      </w:r>
+    </w:p>
+    <w:p>
+      <w:pPr>
+        <w:pStyle w:val="Lijstalinea"/>
         <w:numPr>
           <w:ilvl w:val="0"/>
           <w:numId w:val="1"/>
@@ -5081,19 +5155,45 @@
         <w:rPr>
           <w:lang w:val="nl-NL"/>
         </w:rPr>
-        <w:t>Indien het een privé repo en project is, zorg ervoor dat ik toegang heb maar geen schrijfrechten.</w:t>
-      </w:r>
-    </w:p>
-    <w:p>
-      <w:pPr>
-        <w:rPr>
-          <w:lang w:val="nl-NL"/>
-        </w:rPr>
-      </w:pPr>
-    </w:p>
-    <w:p>
-      <w:pPr>
-        <w:pStyle w:val="Heading1"/>
+        <w:t xml:space="preserve">Indien het een privé repo en project is, zorg ervoor dat </w:t>
+      </w:r>
+      <w:r>
+        <w:rPr>
+          <w:lang w:val="nl-NL"/>
+        </w:rPr>
+        <w:t>de docent</w:t>
+      </w:r>
+      <w:r>
+        <w:rPr>
+          <w:lang w:val="nl-NL"/>
+        </w:rPr>
+        <w:t xml:space="preserve"> toegang </w:t>
+      </w:r>
+      <w:proofErr w:type="gramStart"/>
+      <w:r>
+        <w:rPr>
+          <w:lang w:val="nl-NL"/>
+        </w:rPr>
+        <w:t>heb</w:t>
+      </w:r>
+      <w:proofErr w:type="gramEnd"/>
+      <w:r>
+        <w:rPr>
+          <w:lang w:val="nl-NL"/>
+        </w:rPr>
+        <w:t xml:space="preserve"> maar geen schrijfrechten.</w:t>
+      </w:r>
+    </w:p>
+    <w:p>
+      <w:pPr>
+        <w:rPr>
+          <w:lang w:val="nl-NL"/>
+        </w:rPr>
+      </w:pPr>
+    </w:p>
+    <w:p>
+      <w:pPr>
+        <w:pStyle w:val="Kop1"/>
         <w:rPr>
           <w:lang w:val="nl-NL"/>
         </w:rPr>
@@ -5135,30 +5235,152 @@
         <w:rPr>
           <w:lang w:val="nl-NL"/>
         </w:rPr>
-        <w:t xml:space="preserve">In week </w:t>
-      </w:r>
-      <w:r>
-        <w:rPr>
-          <w:lang w:val="nl-NL"/>
-        </w:rPr>
-        <w:t>5</w:t>
-      </w:r>
-      <w:r>
-        <w:rPr>
-          <w:lang w:val="nl-NL"/>
-        </w:rPr>
-        <w:t xml:space="preserve"> </w:t>
-      </w:r>
-      <w:r>
-        <w:rPr>
-          <w:lang w:val="nl-NL"/>
-        </w:rPr>
-        <w:t>moet je het volgende doen:</w:t>
-      </w:r>
-    </w:p>
-    <w:p>
-      <w:pPr>
-        <w:pStyle w:val="ListParagraph"/>
+        <w:t xml:space="preserve">Stuur de link van de repo en invite naar de docent toe </w:t>
+      </w:r>
+    </w:p>
+    <w:p>
+      <w:pPr>
+        <w:rPr>
+          <w:lang w:val="nl-NL"/>
+        </w:rPr>
+      </w:pPr>
+      <w:r>
+        <w:rPr>
+          <w:lang w:val="nl-NL"/>
+        </w:rPr>
+        <w:t xml:space="preserve">Wees je ervan bewust dat </w:t>
+      </w:r>
+      <w:r>
+        <w:rPr>
+          <w:lang w:val="nl-NL"/>
+        </w:rPr>
+        <w:t xml:space="preserve">dit de laatste praktijk les is </w:t>
+      </w:r>
+      <w:r>
+        <w:rPr>
+          <w:lang w:val="nl-NL"/>
+        </w:rPr>
+        <w:t xml:space="preserve">en in </w:t>
+      </w:r>
+      <w:r>
+        <w:rPr>
+          <w:lang w:val="nl-NL"/>
+        </w:rPr>
+        <w:t xml:space="preserve">week </w:t>
+      </w:r>
+      <w:r>
+        <w:rPr>
+          <w:lang w:val="nl-NL"/>
+        </w:rPr>
+        <w:t>8</w:t>
+      </w:r>
+      <w:r>
+        <w:rPr>
+          <w:lang w:val="nl-NL"/>
+        </w:rPr>
+        <w:t xml:space="preserve"> en 9</w:t>
+      </w:r>
+      <w:r>
+        <w:rPr>
+          <w:lang w:val="nl-NL"/>
+        </w:rPr>
+        <w:t xml:space="preserve"> jullie je </w:t>
+      </w:r>
+      <w:r>
+        <w:rPr>
+          <w:lang w:val="nl-NL"/>
+        </w:rPr>
+        <w:t>groep repo en eigen repo</w:t>
+      </w:r>
+      <w:r>
+        <w:rPr>
+          <w:lang w:val="nl-NL"/>
+        </w:rPr>
+        <w:t xml:space="preserve"> zo goed als</w:t>
+      </w:r>
+      <w:r>
+        <w:rPr>
+          <w:lang w:val="nl-NL"/>
+        </w:rPr>
+        <w:t xml:space="preserve"> klaar moeten hebben voor beoordeling. Denk alvast vooruit wat je kan voorbereiden</w:t>
+      </w:r>
+      <w:r>
+        <w:rPr>
+          <w:lang w:val="nl-NL"/>
+        </w:rPr>
+        <w:t>.</w:t>
+      </w:r>
+      <w:r>
+        <w:rPr>
+          <w:lang w:val="nl-NL"/>
+        </w:rPr>
+        <w:t xml:space="preserve"> Check ook de matrix om te controleren </w:t>
+      </w:r>
+      <w:r>
+        <w:rPr>
+          <w:lang w:val="nl-NL"/>
+        </w:rPr>
+        <w:t>hoever</w:t>
+      </w:r>
+      <w:r>
+        <w:rPr>
+          <w:lang w:val="nl-NL"/>
+        </w:rPr>
+        <w:t xml:space="preserve"> jullie zijn met de repository.</w:t>
+      </w:r>
+    </w:p>
+    <w:p>
+      <w:pPr>
+        <w:rPr>
+          <w:lang w:val="nl-NL"/>
+        </w:rPr>
+      </w:pPr>
+    </w:p>
+    <w:p>
+      <w:pPr>
+        <w:pStyle w:val="Kop1"/>
+        <w:rPr>
+          <w:lang w:val="nl-NL"/>
+        </w:rPr>
+      </w:pPr>
+      <w:bookmarkStart w:id="8" w:name="_Toc213586280"/>
+      <w:r>
+        <w:rPr>
+          <w:lang w:val="nl-NL"/>
+        </w:rPr>
+        <w:t>Volgende week</w:t>
+      </w:r>
+      <w:bookmarkEnd w:id="8"/>
+    </w:p>
+    <w:p>
+      <w:pPr>
+        <w:rPr>
+          <w:lang w:val="nl-NL"/>
+        </w:rPr>
+      </w:pPr>
+      <w:r>
+        <w:rPr>
+          <w:lang w:val="nl-NL"/>
+        </w:rPr>
+        <w:t>Deze week is de laatste praktijk les, de volgende twee lessen zijn niet nodig voor het halen van het vak. De informatie is bedoeld als extra informatie en kan nuttig zijn.</w:t>
+      </w:r>
+    </w:p>
+    <w:p>
+      <w:pPr>
+        <w:rPr>
+          <w:lang w:val="nl-NL"/>
+        </w:rPr>
+      </w:pPr>
+      <w:r>
+        <w:rPr>
+          <w:lang w:val="nl-NL"/>
+        </w:rPr>
+        <w:t>Volgende week worden de volgende onderwerpen behandeld:</w:t>
+      </w:r>
+    </w:p>
+    <w:p>
+      <w:pPr>
+        <w:pStyle w:val="Lijstalinea"/>
         <w:numPr>
           <w:ilvl w:val="0"/>
           <w:numId w:val="1"/>
@@ -5171,213 +5393,12 @@
         <w:rPr>
           <w:lang w:val="nl-NL"/>
         </w:rPr>
-        <w:t>Voor de groepsrepository:</w:t>
-      </w:r>
-    </w:p>
-    <w:p>
-      <w:pPr>
-        <w:pStyle w:val="ListParagraph"/>
-        <w:numPr>
-          <w:ilvl w:val="1"/>
-          <w:numId w:val="1"/>
-        </w:numPr>
-        <w:rPr>
-          <w:lang w:val="nl-NL"/>
-        </w:rPr>
-      </w:pPr>
-      <w:r>
-        <w:rPr>
-          <w:lang w:val="nl-NL"/>
-        </w:rPr>
-        <w:t>Maak een project aan</w:t>
-      </w:r>
-      <w:r>
-        <w:rPr>
-          <w:lang w:val="nl-NL"/>
-        </w:rPr>
-        <w:t xml:space="preserve"> </w:t>
-      </w:r>
-      <w:r>
-        <w:rPr>
-          <w:lang w:val="nl-NL"/>
-        </w:rPr>
-        <w:t>en koppel dit aan de repository (1 persoon hoeft dit maar te doen). Ga na wat nuttig is voor jullie groep en hoe jullie het willen gebruiken.</w:t>
-      </w:r>
-    </w:p>
-    <w:p>
-      <w:pPr>
-        <w:pStyle w:val="ListParagraph"/>
-        <w:numPr>
-          <w:ilvl w:val="1"/>
-          <w:numId w:val="1"/>
-        </w:numPr>
-        <w:rPr>
-          <w:lang w:val="nl-NL"/>
-        </w:rPr>
-      </w:pPr>
-      <w:r>
-        <w:rPr>
-          <w:lang w:val="nl-NL"/>
-        </w:rPr>
-        <w:t>Zorg ervoor dat iedereen aan het project is toegevoegd die erbij hoort te zitten</w:t>
-      </w:r>
-    </w:p>
-    <w:p>
-      <w:pPr>
-        <w:pStyle w:val="ListParagraph"/>
-        <w:numPr>
-          <w:ilvl w:val="1"/>
-          <w:numId w:val="1"/>
-        </w:numPr>
-        <w:rPr>
-          <w:lang w:val="nl-NL"/>
-        </w:rPr>
-      </w:pPr>
-      <w:r>
-        <w:rPr>
-          <w:lang w:val="nl-NL"/>
-        </w:rPr>
-        <w:t>Zorg dat de rechten zijn toegevoegd</w:t>
-      </w:r>
-    </w:p>
-    <w:p>
-      <w:pPr>
-        <w:rPr>
-          <w:lang w:val="nl-NL"/>
-        </w:rPr>
-      </w:pPr>
-    </w:p>
-    <w:p>
-      <w:pPr>
-        <w:rPr>
-          <w:lang w:val="nl-NL"/>
-        </w:rPr>
-      </w:pPr>
-      <w:r>
-        <w:rPr>
-          <w:lang w:val="nl-NL"/>
-        </w:rPr>
-        <w:t xml:space="preserve">Wees je ervan bewust dat in </w:t>
-      </w:r>
-      <w:r>
-        <w:rPr>
-          <w:lang w:val="nl-NL"/>
-        </w:rPr>
-        <w:t xml:space="preserve">week 5 het merendeel van de praktijk behandeld is en in </w:t>
-      </w:r>
-      <w:r>
-        <w:rPr>
-          <w:lang w:val="nl-NL"/>
-        </w:rPr>
-        <w:t xml:space="preserve">week </w:t>
-      </w:r>
-      <w:r>
-        <w:rPr>
-          <w:lang w:val="nl-NL"/>
-        </w:rPr>
-        <w:t>8</w:t>
-      </w:r>
-      <w:r>
-        <w:rPr>
-          <w:lang w:val="nl-NL"/>
-        </w:rPr>
-        <w:t xml:space="preserve"> jullie je </w:t>
-      </w:r>
-      <w:r>
-        <w:rPr>
-          <w:lang w:val="nl-NL"/>
-        </w:rPr>
-        <w:t>groep repo en eigen repo</w:t>
-      </w:r>
-      <w:r>
-        <w:rPr>
-          <w:lang w:val="nl-NL"/>
-        </w:rPr>
-        <w:t xml:space="preserve"> zo goed als</w:t>
-      </w:r>
-      <w:r>
-        <w:rPr>
-          <w:lang w:val="nl-NL"/>
-        </w:rPr>
-        <w:t xml:space="preserve"> klaar moeten hebben voor beoordeling. Denk alvast vooruit wat je kan voorbereiden</w:t>
-      </w:r>
-      <w:r>
-        <w:rPr>
-          <w:lang w:val="nl-NL"/>
-        </w:rPr>
-        <w:t>.</w:t>
-      </w:r>
-      <w:r>
-        <w:rPr>
-          <w:lang w:val="nl-NL"/>
-        </w:rPr>
-        <w:t xml:space="preserve"> Check ook de matrix om te controleren </w:t>
-      </w:r>
-      <w:r>
-        <w:rPr>
-          <w:lang w:val="nl-NL"/>
-        </w:rPr>
-        <w:t>hoever</w:t>
-      </w:r>
-      <w:r>
-        <w:rPr>
-          <w:lang w:val="nl-NL"/>
-        </w:rPr>
-        <w:t xml:space="preserve"> jullie zijn met de repository.</w:t>
-      </w:r>
-    </w:p>
-    <w:p>
-      <w:pPr>
-        <w:rPr>
-          <w:lang w:val="nl-NL"/>
-        </w:rPr>
-      </w:pPr>
-    </w:p>
-    <w:p>
-      <w:pPr>
-        <w:pStyle w:val="Heading1"/>
-        <w:rPr>
-          <w:lang w:val="nl-NL"/>
-        </w:rPr>
-      </w:pPr>
-      <w:bookmarkStart w:id="8" w:name="_Toc213586280"/>
-      <w:r>
-        <w:rPr>
-          <w:lang w:val="nl-NL"/>
-        </w:rPr>
-        <w:t>Volgende week</w:t>
-      </w:r>
-      <w:bookmarkEnd w:id="8"/>
-    </w:p>
-    <w:p>
-      <w:pPr>
-        <w:rPr>
-          <w:lang w:val="nl-NL"/>
-        </w:rPr>
-      </w:pPr>
-      <w:r>
-        <w:rPr>
-          <w:lang w:val="nl-NL"/>
-        </w:rPr>
-        <w:t>Deze week is de laatste praktijk les, de volgende twee lessen zijn niet nodig voor het halen van het vak. De informatie is bedoeld als extra informatie en kan nuttig zijn.</w:t>
-      </w:r>
-    </w:p>
-    <w:p>
-      <w:pPr>
-        <w:rPr>
-          <w:lang w:val="nl-NL"/>
-        </w:rPr>
-      </w:pPr>
-      <w:r>
-        <w:rPr>
-          <w:lang w:val="nl-NL"/>
-        </w:rPr>
-        <w:t>Volgende week worden de volgende onderwerpen behandeld:</w:t>
-      </w:r>
-    </w:p>
-    <w:p>
-      <w:pPr>
-        <w:pStyle w:val="ListParagraph"/>
+        <w:t>Gitkraken</w:t>
+      </w:r>
+    </w:p>
+    <w:p>
+      <w:pPr>
+        <w:pStyle w:val="Lijstalinea"/>
         <w:numPr>
           <w:ilvl w:val="0"/>
           <w:numId w:val="1"/>
@@ -5386,6 +5407,38 @@
           <w:lang w:val="nl-NL"/>
         </w:rPr>
       </w:pPr>
+      <w:r>
+        <w:rPr>
+          <w:lang w:val="nl-NL"/>
+        </w:rPr>
+        <w:t>Lokaal en remote werken</w:t>
+      </w:r>
+    </w:p>
+    <w:p>
+      <w:pPr>
+        <w:pStyle w:val="Lijstalinea"/>
+        <w:numPr>
+          <w:ilvl w:val="0"/>
+          <w:numId w:val="1"/>
+        </w:numPr>
+        <w:rPr>
+          <w:lang w:val="nl-NL"/>
+        </w:rPr>
+      </w:pPr>
+      <w:proofErr w:type="spellStart"/>
+      <w:r>
+        <w:rPr>
+          <w:lang w:val="nl-NL"/>
+        </w:rPr>
+        <w:t>Stashen</w:t>
+      </w:r>
+      <w:proofErr w:type="spellEnd"/>
+      <w:r>
+        <w:rPr>
+          <w:lang w:val="nl-NL"/>
+        </w:rPr>
+        <w:t xml:space="preserve"> en poppen</w:t>
+      </w:r>
     </w:p>
     <w:p>
       <w:pPr>
@@ -6154,15 +6207,15 @@
     <w:lsdException w:name="Unresolved Mention" w:semiHidden="1" w:unhideWhenUsed="1"/>
     <w:lsdException w:name="Smart Link" w:semiHidden="1" w:unhideWhenUsed="1"/>
   </w:latentStyles>
-  <w:style w:type="paragraph" w:default="1" w:styleId="Normal">
+  <w:style w:type="paragraph" w:default="1" w:styleId="Standaard">
     <w:name w:val="Normal"/>
     <w:qFormat/>
   </w:style>
-  <w:style w:type="paragraph" w:styleId="Heading1">
+  <w:style w:type="paragraph" w:styleId="Kop1">
     <w:name w:val="heading 1"/>
-    <w:basedOn w:val="Normal"/>
-    <w:next w:val="Normal"/>
-    <w:link w:val="Heading1Char"/>
+    <w:basedOn w:val="Standaard"/>
+    <w:next w:val="Standaard"/>
+    <w:link w:val="Kop1Char"/>
     <w:uiPriority w:val="9"/>
     <w:qFormat/>
     <w:rsid w:val="001F71EE"/>
@@ -6179,11 +6232,11 @@
       <w:szCs w:val="32"/>
     </w:rPr>
   </w:style>
-  <w:style w:type="paragraph" w:styleId="Heading2">
+  <w:style w:type="paragraph" w:styleId="Kop2">
     <w:name w:val="heading 2"/>
-    <w:basedOn w:val="Normal"/>
-    <w:next w:val="Normal"/>
-    <w:link w:val="Heading2Char"/>
+    <w:basedOn w:val="Standaard"/>
+    <w:next w:val="Standaard"/>
+    <w:link w:val="Kop2Char"/>
     <w:uiPriority w:val="9"/>
     <w:semiHidden/>
     <w:unhideWhenUsed/>
@@ -6202,11 +6255,11 @@
       <w:szCs w:val="32"/>
     </w:rPr>
   </w:style>
-  <w:style w:type="paragraph" w:styleId="Heading3">
+  <w:style w:type="paragraph" w:styleId="Kop3">
     <w:name w:val="heading 3"/>
-    <w:basedOn w:val="Normal"/>
-    <w:next w:val="Normal"/>
-    <w:link w:val="Heading3Char"/>
+    <w:basedOn w:val="Standaard"/>
+    <w:next w:val="Standaard"/>
+    <w:link w:val="Kop3Char"/>
     <w:uiPriority w:val="9"/>
     <w:semiHidden/>
     <w:unhideWhenUsed/>
@@ -6225,11 +6278,11 @@
       <w:szCs w:val="28"/>
     </w:rPr>
   </w:style>
-  <w:style w:type="paragraph" w:styleId="Heading4">
+  <w:style w:type="paragraph" w:styleId="Kop4">
     <w:name w:val="heading 4"/>
-    <w:basedOn w:val="Normal"/>
-    <w:next w:val="Normal"/>
-    <w:link w:val="Heading4Char"/>
+    <w:basedOn w:val="Standaard"/>
+    <w:next w:val="Standaard"/>
+    <w:link w:val="Kop4Char"/>
     <w:uiPriority w:val="9"/>
     <w:semiHidden/>
     <w:unhideWhenUsed/>
@@ -6248,11 +6301,11 @@
       <w:color w:val="0F4761" w:themeColor="accent1" w:themeShade="BF"/>
     </w:rPr>
   </w:style>
-  <w:style w:type="paragraph" w:styleId="Heading5">
+  <w:style w:type="paragraph" w:styleId="Kop5">
     <w:name w:val="heading 5"/>
-    <w:basedOn w:val="Normal"/>
-    <w:next w:val="Normal"/>
-    <w:link w:val="Heading5Char"/>
+    <w:basedOn w:val="Standaard"/>
+    <w:next w:val="Standaard"/>
+    <w:link w:val="Kop5Char"/>
     <w:uiPriority w:val="9"/>
     <w:semiHidden/>
     <w:unhideWhenUsed/>
@@ -6269,11 +6322,11 @@
       <w:color w:val="0F4761" w:themeColor="accent1" w:themeShade="BF"/>
     </w:rPr>
   </w:style>
-  <w:style w:type="paragraph" w:styleId="Heading6">
+  <w:style w:type="paragraph" w:styleId="Kop6">
     <w:name w:val="heading 6"/>
-    <w:basedOn w:val="Normal"/>
-    <w:next w:val="Normal"/>
-    <w:link w:val="Heading6Char"/>
+    <w:basedOn w:val="Standaard"/>
+    <w:next w:val="Standaard"/>
+    <w:link w:val="Kop6Char"/>
     <w:uiPriority w:val="9"/>
     <w:semiHidden/>
     <w:unhideWhenUsed/>
@@ -6292,11 +6345,11 @@
       <w:color w:val="595959" w:themeColor="text1" w:themeTint="A6"/>
     </w:rPr>
   </w:style>
-  <w:style w:type="paragraph" w:styleId="Heading7">
+  <w:style w:type="paragraph" w:styleId="Kop7">
     <w:name w:val="heading 7"/>
-    <w:basedOn w:val="Normal"/>
-    <w:next w:val="Normal"/>
-    <w:link w:val="Heading7Char"/>
+    <w:basedOn w:val="Standaard"/>
+    <w:next w:val="Standaard"/>
+    <w:link w:val="Kop7Char"/>
     <w:uiPriority w:val="9"/>
     <w:semiHidden/>
     <w:unhideWhenUsed/>
@@ -6313,11 +6366,11 @@
       <w:color w:val="595959" w:themeColor="text1" w:themeTint="A6"/>
     </w:rPr>
   </w:style>
-  <w:style w:type="paragraph" w:styleId="Heading8">
+  <w:style w:type="paragraph" w:styleId="Kop8">
     <w:name w:val="heading 8"/>
-    <w:basedOn w:val="Normal"/>
-    <w:next w:val="Normal"/>
-    <w:link w:val="Heading8Char"/>
+    <w:basedOn w:val="Standaard"/>
+    <w:next w:val="Standaard"/>
+    <w:link w:val="Kop8Char"/>
     <w:uiPriority w:val="9"/>
     <w:semiHidden/>
     <w:unhideWhenUsed/>
@@ -6336,11 +6389,11 @@
       <w:color w:val="272727" w:themeColor="text1" w:themeTint="D8"/>
     </w:rPr>
   </w:style>
-  <w:style w:type="paragraph" w:styleId="Heading9">
+  <w:style w:type="paragraph" w:styleId="Kop9">
     <w:name w:val="heading 9"/>
-    <w:basedOn w:val="Normal"/>
-    <w:next w:val="Normal"/>
-    <w:link w:val="Heading9Char"/>
+    <w:basedOn w:val="Standaard"/>
+    <w:next w:val="Standaard"/>
+    <w:link w:val="Kop9Char"/>
     <w:uiPriority w:val="9"/>
     <w:semiHidden/>
     <w:unhideWhenUsed/>
@@ -6357,13 +6410,13 @@
       <w:color w:val="272727" w:themeColor="text1" w:themeTint="D8"/>
     </w:rPr>
   </w:style>
-  <w:style w:type="character" w:default="1" w:styleId="DefaultParagraphFont">
+  <w:style w:type="character" w:default="1" w:styleId="Standaardalinea-lettertype">
     <w:name w:val="Default Paragraph Font"/>
     <w:uiPriority w:val="1"/>
     <w:semiHidden/>
     <w:unhideWhenUsed/>
   </w:style>
-  <w:style w:type="table" w:default="1" w:styleId="TableNormal">
+  <w:style w:type="table" w:default="1" w:styleId="Standaardtabel">
     <w:name w:val="Normal Table"/>
     <w:uiPriority w:val="99"/>
     <w:semiHidden/>
@@ -6378,7 +6431,7 @@
       </w:tblCellMar>
     </w:tblPr>
   </w:style>
-  <w:style w:type="numbering" w:default="1" w:styleId="NoList">
+  <w:style w:type="numbering" w:default="1" w:styleId="Geenlijst">
     <w:name w:val="No List"/>
     <w:uiPriority w:val="99"/>
     <w:semiHidden/>
@@ -6386,8 +6439,8 @@
   </w:style>
   <w:style w:type="paragraph" w:customStyle="1" w:styleId="GET-Kop1">
     <w:name w:val="GET-Kop1"/>
-    <w:basedOn w:val="Heading1"/>
-    <w:next w:val="Normal"/>
+    <w:basedOn w:val="Kop1"/>
+    <w:next w:val="Standaard"/>
     <w:link w:val="GET-Kop1Char"/>
     <w:qFormat/>
     <w:rsid w:val="001F71EE"/>
@@ -6398,7 +6451,7 @@
   </w:style>
   <w:style w:type="character" w:customStyle="1" w:styleId="GET-Kop1Char">
     <w:name w:val="GET-Kop1 Char"/>
-    <w:basedOn w:val="Heading1Char"/>
+    <w:basedOn w:val="Kop1Char"/>
     <w:link w:val="GET-Kop1"/>
     <w:rsid w:val="001F71EE"/>
     <w:rPr>
@@ -6409,10 +6462,10 @@
       <w:szCs w:val="32"/>
     </w:rPr>
   </w:style>
-  <w:style w:type="character" w:customStyle="1" w:styleId="Heading1Char">
-    <w:name w:val="Heading 1 Char"/>
-    <w:basedOn w:val="DefaultParagraphFont"/>
-    <w:link w:val="Heading1"/>
+  <w:style w:type="character" w:customStyle="1" w:styleId="Kop1Char">
+    <w:name w:val="Kop 1 Char"/>
+    <w:basedOn w:val="Standaardalinea-lettertype"/>
+    <w:link w:val="Kop1"/>
     <w:uiPriority w:val="9"/>
     <w:rsid w:val="001F71EE"/>
     <w:rPr>
@@ -6422,10 +6475,10 @@
       <w:szCs w:val="32"/>
     </w:rPr>
   </w:style>
-  <w:style w:type="character" w:customStyle="1" w:styleId="Heading2Char">
-    <w:name w:val="Heading 2 Char"/>
-    <w:basedOn w:val="DefaultParagraphFont"/>
-    <w:link w:val="Heading2"/>
+  <w:style w:type="character" w:customStyle="1" w:styleId="Kop2Char">
+    <w:name w:val="Kop 2 Char"/>
+    <w:basedOn w:val="Standaardalinea-lettertype"/>
+    <w:link w:val="Kop2"/>
     <w:uiPriority w:val="9"/>
     <w:semiHidden/>
     <w:rsid w:val="00CF24FC"/>
@@ -6436,10 +6489,10 @@
       <w:szCs w:val="32"/>
     </w:rPr>
   </w:style>
-  <w:style w:type="character" w:customStyle="1" w:styleId="Heading3Char">
-    <w:name w:val="Heading 3 Char"/>
-    <w:basedOn w:val="DefaultParagraphFont"/>
-    <w:link w:val="Heading3"/>
+  <w:style w:type="character" w:customStyle="1" w:styleId="Kop3Char">
+    <w:name w:val="Kop 3 Char"/>
+    <w:basedOn w:val="Standaardalinea-lettertype"/>
+    <w:link w:val="Kop3"/>
     <w:uiPriority w:val="9"/>
     <w:semiHidden/>
     <w:rsid w:val="00CF24FC"/>
@@ -6450,10 +6503,10 @@
       <w:szCs w:val="28"/>
     </w:rPr>
   </w:style>
-  <w:style w:type="character" w:customStyle="1" w:styleId="Heading4Char">
-    <w:name w:val="Heading 4 Char"/>
-    <w:basedOn w:val="DefaultParagraphFont"/>
-    <w:link w:val="Heading4"/>
+  <w:style w:type="character" w:customStyle="1" w:styleId="Kop4Char">
+    <w:name w:val="Kop 4 Char"/>
+    <w:basedOn w:val="Standaardalinea-lettertype"/>
+    <w:link w:val="Kop4"/>
     <w:uiPriority w:val="9"/>
     <w:semiHidden/>
     <w:rsid w:val="00CF24FC"/>
@@ -6464,10 +6517,10 @@
       <w:color w:val="0F4761" w:themeColor="accent1" w:themeShade="BF"/>
     </w:rPr>
   </w:style>
-  <w:style w:type="character" w:customStyle="1" w:styleId="Heading5Char">
-    <w:name w:val="Heading 5 Char"/>
-    <w:basedOn w:val="DefaultParagraphFont"/>
-    <w:link w:val="Heading5"/>
+  <w:style w:type="character" w:customStyle="1" w:styleId="Kop5Char">
+    <w:name w:val="Kop 5 Char"/>
+    <w:basedOn w:val="Standaardalinea-lettertype"/>
+    <w:link w:val="Kop5"/>
     <w:uiPriority w:val="9"/>
     <w:semiHidden/>
     <w:rsid w:val="00CF24FC"/>
@@ -6476,10 +6529,10 @@
       <w:color w:val="0F4761" w:themeColor="accent1" w:themeShade="BF"/>
     </w:rPr>
   </w:style>
-  <w:style w:type="character" w:customStyle="1" w:styleId="Heading6Char">
-    <w:name w:val="Heading 6 Char"/>
-    <w:basedOn w:val="DefaultParagraphFont"/>
-    <w:link w:val="Heading6"/>
+  <w:style w:type="character" w:customStyle="1" w:styleId="Kop6Char">
+    <w:name w:val="Kop 6 Char"/>
+    <w:basedOn w:val="Standaardalinea-lettertype"/>
+    <w:link w:val="Kop6"/>
     <w:uiPriority w:val="9"/>
     <w:semiHidden/>
     <w:rsid w:val="00CF24FC"/>
@@ -6490,10 +6543,10 @@
       <w:color w:val="595959" w:themeColor="text1" w:themeTint="A6"/>
     </w:rPr>
   </w:style>
-  <w:style w:type="character" w:customStyle="1" w:styleId="Heading7Char">
-    <w:name w:val="Heading 7 Char"/>
-    <w:basedOn w:val="DefaultParagraphFont"/>
-    <w:link w:val="Heading7"/>
+  <w:style w:type="character" w:customStyle="1" w:styleId="Kop7Char">
+    <w:name w:val="Kop 7 Char"/>
+    <w:basedOn w:val="Standaardalinea-lettertype"/>
+    <w:link w:val="Kop7"/>
     <w:uiPriority w:val="9"/>
     <w:semiHidden/>
     <w:rsid w:val="00CF24FC"/>
@@ -6502,10 +6555,10 @@
       <w:color w:val="595959" w:themeColor="text1" w:themeTint="A6"/>
     </w:rPr>
   </w:style>
-  <w:style w:type="character" w:customStyle="1" w:styleId="Heading8Char">
-    <w:name w:val="Heading 8 Char"/>
-    <w:basedOn w:val="DefaultParagraphFont"/>
-    <w:link w:val="Heading8"/>
+  <w:style w:type="character" w:customStyle="1" w:styleId="Kop8Char">
+    <w:name w:val="Kop 8 Char"/>
+    <w:basedOn w:val="Standaardalinea-lettertype"/>
+    <w:link w:val="Kop8"/>
     <w:uiPriority w:val="9"/>
     <w:semiHidden/>
     <w:rsid w:val="00CF24FC"/>
@@ -6516,10 +6569,10 @@
       <w:color w:val="272727" w:themeColor="text1" w:themeTint="D8"/>
     </w:rPr>
   </w:style>
-  <w:style w:type="character" w:customStyle="1" w:styleId="Heading9Char">
-    <w:name w:val="Heading 9 Char"/>
-    <w:basedOn w:val="DefaultParagraphFont"/>
-    <w:link w:val="Heading9"/>
+  <w:style w:type="character" w:customStyle="1" w:styleId="Kop9Char">
+    <w:name w:val="Kop 9 Char"/>
+    <w:basedOn w:val="Standaardalinea-lettertype"/>
+    <w:link w:val="Kop9"/>
     <w:uiPriority w:val="9"/>
     <w:semiHidden/>
     <w:rsid w:val="00CF24FC"/>
@@ -6528,11 +6581,11 @@
       <w:color w:val="272727" w:themeColor="text1" w:themeTint="D8"/>
     </w:rPr>
   </w:style>
-  <w:style w:type="paragraph" w:styleId="Title">
+  <w:style w:type="paragraph" w:styleId="Titel">
     <w:name w:val="Title"/>
-    <w:basedOn w:val="Normal"/>
-    <w:next w:val="Normal"/>
-    <w:link w:val="TitleChar"/>
+    <w:basedOn w:val="Standaard"/>
+    <w:next w:val="Standaard"/>
+    <w:link w:val="TitelChar"/>
     <w:uiPriority w:val="10"/>
     <w:qFormat/>
     <w:rsid w:val="00CF24FC"/>
@@ -6548,10 +6601,10 @@
       <w:szCs w:val="56"/>
     </w:rPr>
   </w:style>
-  <w:style w:type="character" w:customStyle="1" w:styleId="TitleChar">
-    <w:name w:val="Title Char"/>
-    <w:basedOn w:val="DefaultParagraphFont"/>
-    <w:link w:val="Title"/>
+  <w:style w:type="character" w:customStyle="1" w:styleId="TitelChar">
+    <w:name w:val="Titel Char"/>
+    <w:basedOn w:val="Standaardalinea-lettertype"/>
+    <w:link w:val="Titel"/>
     <w:uiPriority w:val="10"/>
     <w:rsid w:val="00CF24FC"/>
     <w:rPr>
@@ -6562,11 +6615,11 @@
       <w:szCs w:val="56"/>
     </w:rPr>
   </w:style>
-  <w:style w:type="paragraph" w:styleId="Subtitle">
+  <w:style w:type="paragraph" w:styleId="Ondertitel">
     <w:name w:val="Subtitle"/>
-    <w:basedOn w:val="Normal"/>
-    <w:next w:val="Normal"/>
-    <w:link w:val="SubtitleChar"/>
+    <w:basedOn w:val="Standaard"/>
+    <w:next w:val="Standaard"/>
+    <w:link w:val="OndertitelChar"/>
     <w:uiPriority w:val="11"/>
     <w:qFormat/>
     <w:rsid w:val="00CF24FC"/>
@@ -6583,10 +6636,10 @@
       <w:szCs w:val="28"/>
     </w:rPr>
   </w:style>
-  <w:style w:type="character" w:customStyle="1" w:styleId="SubtitleChar">
-    <w:name w:val="Subtitle Char"/>
-    <w:basedOn w:val="DefaultParagraphFont"/>
-    <w:link w:val="Subtitle"/>
+  <w:style w:type="character" w:customStyle="1" w:styleId="OndertitelChar">
+    <w:name w:val="Ondertitel Char"/>
+    <w:basedOn w:val="Standaardalinea-lettertype"/>
+    <w:link w:val="Ondertitel"/>
     <w:uiPriority w:val="11"/>
     <w:rsid w:val="00CF24FC"/>
     <w:rPr>
@@ -6597,11 +6650,11 @@
       <w:szCs w:val="28"/>
     </w:rPr>
   </w:style>
-  <w:style w:type="paragraph" w:styleId="Quote">
+  <w:style w:type="paragraph" w:styleId="Citaat">
     <w:name w:val="Quote"/>
-    <w:basedOn w:val="Normal"/>
-    <w:next w:val="Normal"/>
-    <w:link w:val="QuoteChar"/>
+    <w:basedOn w:val="Standaard"/>
+    <w:next w:val="Standaard"/>
+    <w:link w:val="CitaatChar"/>
     <w:uiPriority w:val="29"/>
     <w:qFormat/>
     <w:rsid w:val="00CF24FC"/>
@@ -6615,10 +6668,10 @@
       <w:color w:val="404040" w:themeColor="text1" w:themeTint="BF"/>
     </w:rPr>
   </w:style>
-  <w:style w:type="character" w:customStyle="1" w:styleId="QuoteChar">
-    <w:name w:val="Quote Char"/>
-    <w:basedOn w:val="DefaultParagraphFont"/>
-    <w:link w:val="Quote"/>
+  <w:style w:type="character" w:customStyle="1" w:styleId="CitaatChar">
+    <w:name w:val="Citaat Char"/>
+    <w:basedOn w:val="Standaardalinea-lettertype"/>
+    <w:link w:val="Citaat"/>
     <w:uiPriority w:val="29"/>
     <w:rsid w:val="00CF24FC"/>
     <w:rPr>
@@ -6627,9 +6680,9 @@
       <w:color w:val="404040" w:themeColor="text1" w:themeTint="BF"/>
     </w:rPr>
   </w:style>
-  <w:style w:type="paragraph" w:styleId="ListParagraph">
+  <w:style w:type="paragraph" w:styleId="Lijstalinea">
     <w:name w:val="List Paragraph"/>
-    <w:basedOn w:val="Normal"/>
+    <w:basedOn w:val="Standaard"/>
     <w:uiPriority w:val="34"/>
     <w:qFormat/>
     <w:rsid w:val="00CF24FC"/>
@@ -6638,9 +6691,9 @@
       <w:contextualSpacing/>
     </w:pPr>
   </w:style>
-  <w:style w:type="character" w:styleId="IntenseEmphasis">
+  <w:style w:type="character" w:styleId="Intensievebenadrukking">
     <w:name w:val="Intense Emphasis"/>
-    <w:basedOn w:val="DefaultParagraphFont"/>
+    <w:basedOn w:val="Standaardalinea-lettertype"/>
     <w:uiPriority w:val="21"/>
     <w:qFormat/>
     <w:rsid w:val="00CF24FC"/>
@@ -6650,11 +6703,11 @@
       <w:color w:val="0F4761" w:themeColor="accent1" w:themeShade="BF"/>
     </w:rPr>
   </w:style>
-  <w:style w:type="paragraph" w:styleId="IntenseQuote">
+  <w:style w:type="paragraph" w:styleId="Duidelijkcitaat">
     <w:name w:val="Intense Quote"/>
-    <w:basedOn w:val="Normal"/>
-    <w:next w:val="Normal"/>
-    <w:link w:val="IntenseQuoteChar"/>
+    <w:basedOn w:val="Standaard"/>
+    <w:next w:val="Standaard"/>
+    <w:link w:val="DuidelijkcitaatChar"/>
     <w:uiPriority w:val="30"/>
     <w:qFormat/>
     <w:rsid w:val="00CF24FC"/>
@@ -6673,10 +6726,10 @@
       <w:color w:val="0F4761" w:themeColor="accent1" w:themeShade="BF"/>
     </w:rPr>
   </w:style>
-  <w:style w:type="character" w:customStyle="1" w:styleId="IntenseQuoteChar">
-    <w:name w:val="Intense Quote Char"/>
-    <w:basedOn w:val="DefaultParagraphFont"/>
-    <w:link w:val="IntenseQuote"/>
+  <w:style w:type="character" w:customStyle="1" w:styleId="DuidelijkcitaatChar">
+    <w:name w:val="Duidelijk citaat Char"/>
+    <w:basedOn w:val="Standaardalinea-lettertype"/>
+    <w:link w:val="Duidelijkcitaat"/>
     <w:uiPriority w:val="30"/>
     <w:rsid w:val="00CF24FC"/>
     <w:rPr>
@@ -6685,9 +6738,9 @@
       <w:color w:val="0F4761" w:themeColor="accent1" w:themeShade="BF"/>
     </w:rPr>
   </w:style>
-  <w:style w:type="character" w:styleId="IntenseReference">
+  <w:style w:type="character" w:styleId="Intensieveverwijzing">
     <w:name w:val="Intense Reference"/>
-    <w:basedOn w:val="DefaultParagraphFont"/>
+    <w:basedOn w:val="Standaardalinea-lettertype"/>
     <w:uiPriority w:val="32"/>
     <w:qFormat/>
     <w:rsid w:val="00CF24FC"/>
@@ -6699,10 +6752,10 @@
       <w:spacing w:val="5"/>
     </w:rPr>
   </w:style>
-  <w:style w:type="paragraph" w:styleId="TOCHeading">
+  <w:style w:type="paragraph" w:styleId="Kopvaninhoudsopgave">
     <w:name w:val="TOC Heading"/>
-    <w:basedOn w:val="Heading1"/>
-    <w:next w:val="Normal"/>
+    <w:basedOn w:val="Kop1"/>
+    <w:next w:val="Standaard"/>
     <w:uiPriority w:val="39"/>
     <w:unhideWhenUsed/>
     <w:qFormat/>
@@ -6715,10 +6768,10 @@
       <w:lang w:val="en-US"/>
     </w:rPr>
   </w:style>
-  <w:style w:type="paragraph" w:styleId="TOC1">
+  <w:style w:type="paragraph" w:styleId="Inhopg1">
     <w:name w:val="toc 1"/>
-    <w:basedOn w:val="Normal"/>
-    <w:next w:val="Normal"/>
+    <w:basedOn w:val="Standaard"/>
+    <w:next w:val="Standaard"/>
     <w:autoRedefine/>
     <w:uiPriority w:val="39"/>
     <w:unhideWhenUsed/>
@@ -6729,7 +6782,7 @@
   </w:style>
   <w:style w:type="character" w:styleId="Hyperlink">
     <w:name w:val="Hyperlink"/>
-    <w:basedOn w:val="DefaultParagraphFont"/>
+    <w:basedOn w:val="Standaardalinea-lettertype"/>
     <w:uiPriority w:val="99"/>
     <w:unhideWhenUsed/>
     <w:rsid w:val="006F0B41"/>

</xml_diff>